<commit_message>
actualizacion de la bbdd y word
</commit_message>
<xml_diff>
--- a/Word/03_01_Definicion_de_tablas_y_campos.docx
+++ b/Word/03_01_Definicion_de_tablas_y_campos.docx
@@ -518,7 +518,7 @@
           <v:rect id="rectole0000000000" o:spid="_x0000_i1025" style="width:410.7pt;height:4in" o:ole="" o:preferrelative="t" stroked="f">
             <v:imagedata r:id="rId5" o:title=""/>
           </v:rect>
-          <o:OLEObject Type="Embed" ProgID="StaticMetafile" ShapeID="rectole0000000000" DrawAspect="Content" ObjectID="_1664813105" r:id="rId6"/>
+          <o:OLEObject Type="Embed" ProgID="StaticMetafile" ShapeID="rectole0000000000" DrawAspect="Content" ObjectID="_1664898213" r:id="rId6"/>
         </w:object>
       </w:r>
     </w:p>
@@ -1771,7 +1771,7 @@
           <v:rect id="rectole0000000001" o:spid="_x0000_i1026" style="width:410.7pt;height:259.2pt" o:ole="" o:preferrelative="t" stroked="f">
             <v:imagedata r:id="rId7" o:title=""/>
           </v:rect>
-          <o:OLEObject Type="Embed" ProgID="StaticMetafile" ShapeID="rectole0000000001" DrawAspect="Content" ObjectID="_1664813106" r:id="rId8"/>
+          <o:OLEObject Type="Embed" ProgID="StaticMetafile" ShapeID="rectole0000000001" DrawAspect="Content" ObjectID="_1664898214" r:id="rId8"/>
         </w:object>
       </w:r>
     </w:p>
@@ -2153,7 +2153,8 @@
     <w:p>
       <w:pPr>
         <w:rPr>
-          <w:rFonts w:ascii="Calibri" w:eastAsia="Calibri" w:hAnsi="Calibri" w:cs="Calibri"/>
+          <w:rFonts w:ascii="Liberation Serif" w:eastAsia="Liberation Serif" w:hAnsi="Liberation Serif" w:cs="Liberation Serif"/>
+          <w:sz w:val="24"/>
         </w:rPr>
       </w:pPr>
       <w:r>
@@ -2162,6 +2163,97 @@
           <w:sz w:val="24"/>
         </w:rPr>
         <w:t>En esta tabla pasan como claves foráneas ID_Personal de la tabla Personal , ID_Producto de la tabla Productos. Nos ayuda a saber que personaal trabaja en cada escandallo y que productos se fabrican.</w:t>
+      </w:r>
+    </w:p>
+    <w:p>
+      <w:pPr>
+        <w:rPr>
+          <w:rFonts w:ascii="Calibri" w:eastAsia="Calibri" w:hAnsi="Calibri" w:cs="Calibri"/>
+          <w:b/>
+          <w:bCs/>
+        </w:rPr>
+      </w:pPr>
+      <w:r>
+        <w:rPr>
+          <w:rFonts w:ascii="Liberation Serif" w:eastAsia="Liberation Serif" w:hAnsi="Liberation Serif" w:cs="Liberation Serif"/>
+          <w:b/>
+          <w:bCs/>
+          <w:sz w:val="24"/>
+        </w:rPr>
+        <w:t>Tabla Ordenes-Producto:</w:t>
+      </w:r>
+    </w:p>
+    <w:p>
+      <w:pPr>
+        <w:suppressAutoHyphens/>
+        <w:spacing w:after="0" w:line="240" w:lineRule="auto"/>
+        <w:rPr>
+          <w:rFonts w:ascii="Liberation Serif" w:eastAsia="Liberation Serif" w:hAnsi="Liberation Serif" w:cs="Liberation Serif"/>
+          <w:sz w:val="24"/>
+        </w:rPr>
+      </w:pPr>
+      <w:r>
+        <w:rPr>
+          <w:rFonts w:ascii="Liberation Serif" w:eastAsia="Liberation Serif" w:hAnsi="Liberation Serif" w:cs="Liberation Serif"/>
+          <w:sz w:val="24"/>
+        </w:rPr>
+        <w:t xml:space="preserve">En esta tabla pasan como claves foráneas ID_Productos de la tabla Productos para saber que producto hemos </w:t>
+      </w:r>
+      <w:r>
+        <w:rPr>
+          <w:rFonts w:ascii="Liberation Serif" w:eastAsia="Liberation Serif" w:hAnsi="Liberation Serif" w:cs="Liberation Serif"/>
+          <w:sz w:val="24"/>
+        </w:rPr>
+        <w:t>fabricado</w:t>
+      </w:r>
+      <w:r>
+        <w:rPr>
+          <w:rFonts w:ascii="Liberation Serif" w:eastAsia="Liberation Serif" w:hAnsi="Liberation Serif" w:cs="Liberation Serif"/>
+          <w:sz w:val="24"/>
+        </w:rPr>
+        <w:t xml:space="preserve"> e Id_</w:t>
+      </w:r>
+      <w:r>
+        <w:rPr>
+          <w:rFonts w:ascii="Liberation Serif" w:eastAsia="Liberation Serif" w:hAnsi="Liberation Serif" w:cs="Liberation Serif"/>
+          <w:sz w:val="24"/>
+        </w:rPr>
+        <w:t>orden</w:t>
+      </w:r>
+      <w:r>
+        <w:rPr>
+          <w:rFonts w:ascii="Liberation Serif" w:eastAsia="Liberation Serif" w:hAnsi="Liberation Serif" w:cs="Liberation Serif"/>
+          <w:sz w:val="24"/>
+        </w:rPr>
+        <w:t xml:space="preserve"> de la tabla </w:t>
+      </w:r>
+      <w:r>
+        <w:rPr>
+          <w:rFonts w:ascii="Liberation Serif" w:eastAsia="Liberation Serif" w:hAnsi="Liberation Serif" w:cs="Liberation Serif"/>
+          <w:sz w:val="24"/>
+        </w:rPr>
+        <w:t>Ordenesfab</w:t>
+      </w:r>
+      <w:r>
+        <w:rPr>
+          <w:rFonts w:ascii="Liberation Serif" w:eastAsia="Liberation Serif" w:hAnsi="Liberation Serif" w:cs="Liberation Serif"/>
+          <w:sz w:val="24"/>
+        </w:rPr>
+        <w:t xml:space="preserve"> para llevar el control de la </w:t>
+      </w:r>
+      <w:r>
+        <w:rPr>
+          <w:rFonts w:ascii="Liberation Serif" w:eastAsia="Liberation Serif" w:hAnsi="Liberation Serif" w:cs="Liberation Serif"/>
+          <w:sz w:val="24"/>
+        </w:rPr>
+        <w:t>fabricacion</w:t>
+      </w:r>
+      <w:r>
+        <w:rPr>
+          <w:rFonts w:ascii="Liberation Serif" w:eastAsia="Liberation Serif" w:hAnsi="Liberation Serif" w:cs="Liberation Serif"/>
+          <w:sz w:val="24"/>
+        </w:rPr>
+        <w:t>.</w:t>
       </w:r>
     </w:p>
     <w:p/>

</xml_diff>